<commit_message>
add spinboxes and edit source template. Add padding
</commit_message>
<xml_diff>
--- a/INVOICE_template_RWS.docx
+++ b/INVOICE_template_RWS.docx
@@ -52,6 +52,17 @@
                 <w:lang w:val="en-US"/>
               </w:rPr>
             </w:pPr>
+            <w:r>
+              <w:rPr>
+                <w:rFonts w:ascii="Verdana" w:hAnsi="Verdana" w:cstheme="minorHAnsi"/>
+                <w:noProof/>
+                <w:color w:val="000000" w:themeColor="text1"/>
+                <w:sz w:val="32"/>
+                <w:szCs w:val="32"/>
+                <w:lang w:val="en-US"/>
+              </w:rPr>
+              <w:t>2024-</w:t>
+            </w:r>
             <w:r>
               <w:rPr>
                 <w:rFonts w:ascii="Verdana" w:hAnsi="Verdana" w:cstheme="minorHAnsi"/>
@@ -161,27 +172,7 @@
                 <w:szCs w:val="23"/>
                 <w:lang w:val="en-US"/>
               </w:rPr>
-              <w:t xml:space="preserve">570 01 </w:t>
-            </w:r>
-            <w:proofErr w:type="spellStart"/>
-            <w:r>
-              <w:rPr>
-                <w:rFonts w:ascii="Verdana" w:hAnsi="Verdana" w:cs="Verdana"/>
-                <w:sz w:val="23"/>
-                <w:szCs w:val="23"/>
-                <w:lang w:val="en-US"/>
-              </w:rPr>
-              <w:t>Litomyšl</w:t>
-            </w:r>
-            <w:proofErr w:type="spellEnd"/>
-            <w:r>
-              <w:rPr>
-                <w:rFonts w:ascii="Verdana" w:hAnsi="Verdana" w:cs="Verdana"/>
-                <w:sz w:val="23"/>
-                <w:szCs w:val="23"/>
-                <w:lang w:val="en-US"/>
-              </w:rPr>
-              <w:t xml:space="preserve"> </w:t>
+              <w:t xml:space="preserve">570 01 Litomyšl </w:t>
             </w:r>
             <w:r>
               <w:rPr>
@@ -199,19 +190,8 @@
                 <w:szCs w:val="23"/>
                 <w:lang w:val="en-US"/>
               </w:rPr>
-              <w:t xml:space="preserve"> </w:t>
+              <w:t xml:space="preserve"> Záhradí</w:t>
             </w:r>
-            <w:proofErr w:type="spellStart"/>
-            <w:r>
-              <w:rPr>
-                <w:rFonts w:ascii="Verdana" w:hAnsi="Verdana" w:cs="Verdana"/>
-                <w:sz w:val="23"/>
-                <w:szCs w:val="23"/>
-                <w:lang w:val="en-US"/>
-              </w:rPr>
-              <w:t>Záhradí</w:t>
-            </w:r>
-            <w:proofErr w:type="spellEnd"/>
           </w:p>
           <w:p>
             <w:pPr>
@@ -271,50 +251,7 @@
                 <w:szCs w:val="23"/>
                 <w:lang w:val="en-US"/>
               </w:rPr>
-              <w:t xml:space="preserve">SDL CZ </w:t>
-            </w:r>
-            <w:proofErr w:type="spellStart"/>
-            <w:r>
-              <w:rPr>
-                <w:rFonts w:ascii="Verdana" w:hAnsi="Verdana" w:cs="Verdana"/>
-                <w:sz w:val="23"/>
-                <w:szCs w:val="23"/>
-                <w:lang w:val="en-US"/>
-              </w:rPr>
-              <w:t>s.r.o.</w:t>
-            </w:r>
-            <w:proofErr w:type="spellEnd"/>
-          </w:p>
-          <w:p>
-            <w:pPr>
-              <w:rPr>
-                <w:rFonts w:ascii="Verdana" w:hAnsi="Verdana" w:cstheme="minorHAnsi"/>
-                <w:noProof/>
-                <w:color w:val="000000" w:themeColor="text1"/>
-                <w:sz w:val="23"/>
-                <w:szCs w:val="23"/>
-                <w:lang w:val="en-US"/>
-              </w:rPr>
-            </w:pPr>
-            <w:proofErr w:type="spellStart"/>
-            <w:r>
-              <w:rPr>
-                <w:rFonts w:ascii="Verdana" w:hAnsi="Verdana" w:cs="Verdana"/>
-                <w:sz w:val="23"/>
-                <w:szCs w:val="23"/>
-                <w:lang w:val="en-US"/>
-              </w:rPr>
-              <w:t>Nerudova</w:t>
-            </w:r>
-            <w:proofErr w:type="spellEnd"/>
-            <w:r>
-              <w:rPr>
-                <w:rFonts w:ascii="Verdana" w:hAnsi="Verdana" w:cs="Verdana"/>
-                <w:sz w:val="23"/>
-                <w:szCs w:val="23"/>
-                <w:lang w:val="en-US"/>
-              </w:rPr>
-              <w:t xml:space="preserve"> 198/36</w:t>
+              <w:t>SDL CZ s.r.o.</w:t>
             </w:r>
           </w:p>
           <w:p>
@@ -335,9 +272,20 @@
                 <w:szCs w:val="23"/>
                 <w:lang w:val="en-US"/>
               </w:rPr>
-              <w:t xml:space="preserve">500 02 Hradec </w:t>
+              <w:t>Nerudova 198/36</w:t>
             </w:r>
-            <w:proofErr w:type="spellStart"/>
+          </w:p>
+          <w:p>
+            <w:pPr>
+              <w:rPr>
+                <w:rFonts w:ascii="Verdana" w:hAnsi="Verdana" w:cstheme="minorHAnsi"/>
+                <w:noProof/>
+                <w:color w:val="000000" w:themeColor="text1"/>
+                <w:sz w:val="23"/>
+                <w:szCs w:val="23"/>
+                <w:lang w:val="en-US"/>
+              </w:rPr>
+            </w:pPr>
             <w:r>
               <w:rPr>
                 <w:rFonts w:ascii="Verdana" w:hAnsi="Verdana" w:cs="Verdana"/>
@@ -345,49 +293,8 @@
                 <w:szCs w:val="23"/>
                 <w:lang w:val="en-US"/>
               </w:rPr>
-              <w:t>Králové</w:t>
+              <w:t>500 02 Hradec Králové - Pražské Předměstí</w:t>
             </w:r>
-            <w:proofErr w:type="spellEnd"/>
-            <w:r>
-              <w:rPr>
-                <w:rFonts w:ascii="Verdana" w:hAnsi="Verdana" w:cs="Verdana"/>
-                <w:sz w:val="23"/>
-                <w:szCs w:val="23"/>
-                <w:lang w:val="en-US"/>
-              </w:rPr>
-              <w:t xml:space="preserve"> - </w:t>
-            </w:r>
-            <w:proofErr w:type="spellStart"/>
-            <w:r>
-              <w:rPr>
-                <w:rFonts w:ascii="Verdana" w:hAnsi="Verdana" w:cs="Verdana"/>
-                <w:sz w:val="23"/>
-                <w:szCs w:val="23"/>
-                <w:lang w:val="en-US"/>
-              </w:rPr>
-              <w:t>Pražské</w:t>
-            </w:r>
-            <w:proofErr w:type="spellEnd"/>
-            <w:r>
-              <w:rPr>
-                <w:rFonts w:ascii="Verdana" w:hAnsi="Verdana" w:cs="Verdana"/>
-                <w:sz w:val="23"/>
-                <w:szCs w:val="23"/>
-                <w:lang w:val="en-US"/>
-              </w:rPr>
-              <w:t xml:space="preserve"> </w:t>
-            </w:r>
-            <w:proofErr w:type="spellStart"/>
-            <w:r>
-              <w:rPr>
-                <w:rFonts w:ascii="Verdana" w:hAnsi="Verdana" w:cs="Verdana"/>
-                <w:sz w:val="23"/>
-                <w:szCs w:val="23"/>
-                <w:lang w:val="en-US"/>
-              </w:rPr>
-              <w:t>Předměstí</w:t>
-            </w:r>
-            <w:proofErr w:type="spellEnd"/>
           </w:p>
           <w:p>
             <w:pPr>
@@ -754,6 +661,16 @@
             <w:r>
               <w:rPr>
                 <w:rFonts w:ascii="Verdana" w:hAnsi="Verdana" w:cs="Verdana"/>
+                <w:color w:val="383838"/>
+                <w:sz w:val="23"/>
+                <w:szCs w:val="23"/>
+                <w:lang w:val="en-US"/>
+              </w:rPr>
+              <w:t>RWS</w:t>
+            </w:r>
+            <w:r>
+              <w:rPr>
+                <w:rFonts w:ascii="Verdana" w:hAnsi="Verdana" w:cs="Verdana"/>
                 <w:color w:val="000000"/>
                 <w:sz w:val="23"/>
                 <w:szCs w:val="23"/>
@@ -768,19 +685,8 @@
                 <w:sz w:val="23"/>
                 <w:szCs w:val="23"/>
               </w:rPr>
-              <w:t>_</w:t>
+              <w:t>_num</w:t>
             </w:r>
-            <w:proofErr w:type="spellStart"/>
-            <w:r>
-              <w:rPr>
-                <w:rFonts w:ascii="Verdana" w:hAnsi="Verdana" w:cs="Verdana"/>
-                <w:color w:val="000000"/>
-                <w:sz w:val="23"/>
-                <w:szCs w:val="23"/>
-              </w:rPr>
-              <w:t>num</w:t>
-            </w:r>
-            <w:proofErr w:type="spellEnd"/>
             <w:r>
               <w:rPr>
                 <w:rFonts w:ascii="Verdana" w:hAnsi="Verdana" w:cs="Verdana"/>
@@ -865,19 +771,8 @@
                 <w:sz w:val="23"/>
                 <w:szCs w:val="23"/>
               </w:rPr>
-              <w:t>_</w:t>
+              <w:t>_date</w:t>
             </w:r>
-            <w:proofErr w:type="spellStart"/>
-            <w:r>
-              <w:rPr>
-                <w:rFonts w:ascii="Verdana" w:hAnsi="Verdana" w:cs="Verdana"/>
-                <w:color w:val="000000"/>
-                <w:sz w:val="23"/>
-                <w:szCs w:val="23"/>
-              </w:rPr>
-              <w:t>date</w:t>
-            </w:r>
-            <w:proofErr w:type="spellEnd"/>
             <w:r>
               <w:rPr>
                 <w:rFonts w:ascii="Verdana" w:hAnsi="Verdana" w:cs="Verdana"/>
@@ -1024,61 +919,11 @@
               </w:rPr>
               <w:t>{{%</w:t>
             </w:r>
-            <w:proofErr w:type="spellStart"/>
             <w:r>
               <w:rPr>
                 <w:rFonts w:ascii="Verdana" w:hAnsi="Verdana"/>
               </w:rPr>
-              <w:t>tr</w:t>
-            </w:r>
-            <w:proofErr w:type="spellEnd"/>
-            <w:r>
-              <w:rPr>
-                <w:rFonts w:ascii="Verdana" w:hAnsi="Verdana"/>
-              </w:rPr>
-              <w:t xml:space="preserve"> </w:t>
-            </w:r>
-            <w:proofErr w:type="spellStart"/>
-            <w:r>
-              <w:rPr>
-                <w:rFonts w:ascii="Verdana" w:hAnsi="Verdana"/>
-              </w:rPr>
-              <w:t>for</w:t>
-            </w:r>
-            <w:proofErr w:type="spellEnd"/>
-            <w:r>
-              <w:rPr>
-                <w:rFonts w:ascii="Verdana" w:hAnsi="Verdana"/>
-              </w:rPr>
-              <w:t xml:space="preserve"> </w:t>
-            </w:r>
-            <w:proofErr w:type="spellStart"/>
-            <w:r>
-              <w:rPr>
-                <w:rFonts w:ascii="Verdana" w:hAnsi="Verdana"/>
-              </w:rPr>
-              <w:t>item</w:t>
-            </w:r>
-            <w:proofErr w:type="spellEnd"/>
-            <w:r>
-              <w:rPr>
-                <w:rFonts w:ascii="Verdana" w:hAnsi="Verdana"/>
-              </w:rPr>
-              <w:t xml:space="preserve"> in </w:t>
-            </w:r>
-            <w:proofErr w:type="spellStart"/>
-            <w:r>
-              <w:rPr>
-                <w:rFonts w:ascii="Verdana" w:hAnsi="Verdana"/>
-              </w:rPr>
-              <w:t>invoice_list</w:t>
-            </w:r>
-            <w:proofErr w:type="spellEnd"/>
-            <w:r>
-              <w:rPr>
-                <w:rFonts w:ascii="Verdana" w:hAnsi="Verdana"/>
-              </w:rPr>
-              <w:t xml:space="preserve"> </w:t>
+              <w:t xml:space="preserve">tr for item in invoice_list </w:t>
             </w:r>
             <w:r>
               <w:rPr>
@@ -1225,23 +1070,7 @@
                 <w:rFonts w:ascii="Verdana" w:hAnsi="Verdana"/>
                 <w:lang w:val="en-US"/>
               </w:rPr>
-              <w:t xml:space="preserve">{{%tr </w:t>
-            </w:r>
-            <w:proofErr w:type="spellStart"/>
-            <w:r>
-              <w:rPr>
-                <w:rFonts w:ascii="Verdana" w:hAnsi="Verdana"/>
-                <w:lang w:val="en-US"/>
-              </w:rPr>
-              <w:t>endfor</w:t>
-            </w:r>
-            <w:proofErr w:type="spellEnd"/>
-            <w:r>
-              <w:rPr>
-                <w:rFonts w:ascii="Verdana" w:hAnsi="Verdana"/>
-                <w:lang w:val="en-US"/>
-              </w:rPr>
-              <w:t xml:space="preserve"> %}}</w:t>
+              <w:t>{{%tr endfor %}}</w:t>
             </w:r>
           </w:p>
         </w:tc>
@@ -1342,23 +1171,7 @@
                 <w:rFonts w:ascii="Verdana" w:hAnsi="Verdana"/>
                 <w:lang w:val="en-US"/>
               </w:rPr>
-              <w:t xml:space="preserve">{{ </w:t>
-            </w:r>
-            <w:proofErr w:type="spellStart"/>
-            <w:r>
-              <w:rPr>
-                <w:rFonts w:ascii="Verdana" w:hAnsi="Verdana"/>
-                <w:lang w:val="en-US"/>
-              </w:rPr>
-              <w:t>total_price</w:t>
-            </w:r>
-            <w:proofErr w:type="spellEnd"/>
-            <w:r>
-              <w:rPr>
-                <w:rFonts w:ascii="Verdana" w:hAnsi="Verdana"/>
-                <w:lang w:val="en-US"/>
-              </w:rPr>
-              <w:t xml:space="preserve"> }}</w:t>
+              <w:t>{{ total_price }}</w:t>
             </w:r>
           </w:p>
         </w:tc>

</xml_diff>

<commit_message>
create new file for the english ivoice code and create new english template docx
</commit_message>
<xml_diff>
--- a/INVOICE_template_RWS.docx
+++ b/INVOICE_template_RWS.docx
@@ -95,7 +95,7 @@
                 <w:color w:val="000000" w:themeColor="text1"/>
                 <w:sz w:val="23"/>
                 <w:szCs w:val="23"/>
-                <w:lang w:val="en-US"/>
+                <w:lang w:val="pl-PL"/>
               </w:rPr>
             </w:pPr>
             <w:r>
@@ -105,7 +105,7 @@
                 <w:color w:val="000000" w:themeColor="text1"/>
                 <w:sz w:val="23"/>
                 <w:szCs w:val="23"/>
-                <w:lang w:val="en-US"/>
+                <w:lang w:val="pl-PL"/>
               </w:rPr>
               <w:t>SUPPLIER</w:t>
             </w:r>
@@ -118,7 +118,7 @@
                 <w:color w:val="000000" w:themeColor="text1"/>
                 <w:sz w:val="23"/>
                 <w:szCs w:val="23"/>
-                <w:lang w:val="en-US"/>
+                <w:lang w:val="pl-PL"/>
               </w:rPr>
             </w:pPr>
             <w:r>
@@ -128,7 +128,7 @@
                 <w:color w:val="000000" w:themeColor="text1"/>
                 <w:sz w:val="23"/>
                 <w:szCs w:val="23"/>
-                <w:lang w:val="en-US"/>
+                <w:lang w:val="pl-PL"/>
               </w:rPr>
               <w:t>Dominik Hrdonka</w:t>
             </w:r>
@@ -141,7 +141,7 @@
                 <w:color w:val="000000" w:themeColor="text1"/>
                 <w:sz w:val="23"/>
                 <w:szCs w:val="23"/>
-                <w:lang w:val="en-US"/>
+                <w:lang w:val="pl-PL"/>
               </w:rPr>
             </w:pPr>
             <w:r>
@@ -151,7 +151,7 @@
                 <w:color w:val="000000" w:themeColor="text1"/>
                 <w:sz w:val="23"/>
                 <w:szCs w:val="23"/>
-                <w:lang w:val="en-US"/>
+                <w:lang w:val="pl-PL"/>
               </w:rPr>
               <w:t>Za Brankou 153</w:t>
             </w:r>
@@ -172,25 +172,7 @@
                 <w:szCs w:val="23"/>
                 <w:lang w:val="en-US"/>
               </w:rPr>
-              <w:t xml:space="preserve">570 01 Litomyšl </w:t>
-            </w:r>
-            <w:r>
-              <w:rPr>
-                <w:rFonts w:ascii="Verdana" w:hAnsi="Verdana" w:cs="Verdana"/>
-                <w:sz w:val="23"/>
-                <w:szCs w:val="23"/>
-                <w:lang w:val="en-US"/>
-              </w:rPr>
-              <w:t>–</w:t>
-            </w:r>
-            <w:r>
-              <w:rPr>
-                <w:rFonts w:ascii="Verdana" w:hAnsi="Verdana" w:cs="Verdana"/>
-                <w:sz w:val="23"/>
-                <w:szCs w:val="23"/>
-                <w:lang w:val="en-US"/>
-              </w:rPr>
-              <w:t xml:space="preserve"> Záhradí</w:t>
+              <w:t>570 01 Litomyšl – Záhradí</w:t>
             </w:r>
           </w:p>
           <w:p>
@@ -888,6 +870,7 @@
           <w:insideV w:val="none" w:sz="0" w:space="0" w:color="auto"/>
         </w:tblBorders>
         <w:tblLook w:val="04A0" w:firstRow="1" w:lastRow="0" w:firstColumn="1" w:lastColumn="0" w:noHBand="0" w:noVBand="1"/>
+        <w:tblDescription w:val="Do sloupců tabulky zadejte množství, popis, jednotkovou cenu, slevu a celkovou částku řádku. V dolní části zadejte mezisoučet, DPH a celkovou částku."/>
       </w:tblPr>
       <w:tblGrid>
         <w:gridCol w:w="2977"/>
@@ -1030,21 +1013,7 @@
                 <w:rFonts w:ascii="Verdana" w:hAnsi="Verdana"/>
                 <w:lang w:val="en-US"/>
               </w:rPr>
-              <w:t>{{item[</w:t>
-            </w:r>
-            <w:r>
-              <w:rPr>
-                <w:rFonts w:ascii="Verdana" w:hAnsi="Verdana"/>
-                <w:lang w:val="en-US"/>
-              </w:rPr>
-              <w:t>2</w:t>
-            </w:r>
-            <w:r>
-              <w:rPr>
-                <w:rFonts w:ascii="Verdana" w:hAnsi="Verdana"/>
-                <w:lang w:val="en-US"/>
-              </w:rPr>
-              <w:t>]}}</w:t>
+              <w:t>{{item[2]}}</w:t>
             </w:r>
           </w:p>
         </w:tc>
@@ -1172,6 +1141,13 @@
                 <w:lang w:val="en-US"/>
               </w:rPr>
               <w:t>{{ total_price }}</w:t>
+            </w:r>
+            <w:r>
+              <w:rPr>
+                <w:rFonts w:ascii="Verdana" w:hAnsi="Verdana"/>
+                <w:lang w:val="en-US"/>
+              </w:rPr>
+              <w:t xml:space="preserve"> CZK</w:t>
             </w:r>
           </w:p>
         </w:tc>
@@ -28273,18 +28249,6 @@
 </file>
 
 <file path=customXml/item1.xml><?xml version="1.0" encoding="utf-8"?>
-<p:properties xmlns:p="http://schemas.microsoft.com/office/2006/metadata/properties" xmlns:xsi="http://www.w3.org/2001/XMLSchema-instance" xmlns:pc="http://schemas.microsoft.com/office/infopath/2007/PartnerControls">
-  <documentManagement>
-    <MediaServiceKeyPoints xmlns="71af3243-3dd4-4a8d-8c0d-dd76da1f02a5" xsi:nil="true"/>
-  </documentManagement>
-</p:properties>
-</file>
-
-<file path=customXml/item2.xml><?xml version="1.0" encoding="utf-8"?>
-<b:Sources xmlns:b="http://schemas.openxmlformats.org/officeDocument/2006/bibliography" xmlns="http://schemas.openxmlformats.org/officeDocument/2006/bibliography" SelectedStyle="\APASixthEditionOfficeOnline.xsl" StyleName="APA" Version="6"/>
-</file>
-
-<file path=customXml/item3.xml><?xml version="1.0" encoding="utf-8"?>
 <ct:contentTypeSchema xmlns:ct="http://schemas.microsoft.com/office/2006/metadata/contentType" xmlns:ma="http://schemas.microsoft.com/office/2006/metadata/properties/metaAttributes" ct:_="" ma:_="" ma:contentTypeName="Document" ma:contentTypeID="0x01010079F111ED35F8CC479449609E8A0923A6" ma:contentTypeVersion="11" ma:contentTypeDescription="Create a new document." ma:contentTypeScope="" ma:versionID="1c2eb7a32e66fb6e4260f3771546a5e2">
   <xsd:schema xmlns:xsd="http://www.w3.org/2001/XMLSchema" xmlns:xs="http://www.w3.org/2001/XMLSchema" xmlns:p="http://schemas.microsoft.com/office/2006/metadata/properties" xmlns:ns2="71af3243-3dd4-4a8d-8c0d-dd76da1f02a5" xmlns:ns3="16c05727-aa75-4e4a-9b5f-8a80a1165891" targetNamespace="http://schemas.microsoft.com/office/2006/metadata/properties" ma:root="true" ma:fieldsID="04e1f6479c48b08974ba73b5ca973489" ns2:_="" ns3:_="">
     <xsd:import namespace="71af3243-3dd4-4a8d-8c0d-dd76da1f02a5"/>
@@ -28495,25 +28459,19 @@
 </ct:contentTypeSchema>
 </file>
 
-<file path=customXml/itemProps1.xml><?xml version="1.0" encoding="utf-8"?>
-<ds:datastoreItem xmlns:ds="http://schemas.openxmlformats.org/officeDocument/2006/customXml" ds:itemID="{1060A5CD-D572-4691-8023-6CB900CDB1C8}">
-  <ds:schemaRefs>
-    <ds:schemaRef ds:uri="http://schemas.microsoft.com/office/2006/metadata/properties"/>
-    <ds:schemaRef ds:uri="http://schemas.microsoft.com/office/infopath/2007/PartnerControls"/>
-    <ds:schemaRef ds:uri="71af3243-3dd4-4a8d-8c0d-dd76da1f02a5"/>
-  </ds:schemaRefs>
-</ds:datastoreItem>
+<file path=customXml/item2.xml><?xml version="1.0" encoding="utf-8"?>
+<b:Sources xmlns:b="http://schemas.openxmlformats.org/officeDocument/2006/bibliography" xmlns="http://schemas.openxmlformats.org/officeDocument/2006/bibliography" SelectedStyle="\APASixthEditionOfficeOnline.xsl" StyleName="APA" Version="6"/>
 </file>
 
-<file path=customXml/itemProps2.xml><?xml version="1.0" encoding="utf-8"?>
-<ds:datastoreItem xmlns:ds="http://schemas.openxmlformats.org/officeDocument/2006/customXml" ds:itemID="{16DBE623-2361-4CE2-827F-91202B78E5E9}">
-  <ds:schemaRefs>
-    <ds:schemaRef ds:uri="http://schemas.openxmlformats.org/officeDocument/2006/bibliography"/>
-  </ds:schemaRefs>
-</ds:datastoreItem>
+<file path=customXml/item3.xml><?xml version="1.0" encoding="utf-8"?>
+<p:properties xmlns:p="http://schemas.microsoft.com/office/2006/metadata/properties" xmlns:xsi="http://www.w3.org/2001/XMLSchema-instance" xmlns:pc="http://schemas.microsoft.com/office/infopath/2007/PartnerControls">
+  <documentManagement>
+    <MediaServiceKeyPoints xmlns="71af3243-3dd4-4a8d-8c0d-dd76da1f02a5" xsi:nil="true"/>
+  </documentManagement>
+</p:properties>
 </file>
 
-<file path=customXml/itemProps3.xml><?xml version="1.0" encoding="utf-8"?>
+<file path=customXml/itemProps1.xml><?xml version="1.0" encoding="utf-8"?>
 <ds:datastoreItem xmlns:ds="http://schemas.openxmlformats.org/officeDocument/2006/customXml" ds:itemID="{133533A9-1996-4148-A30B-8772A754A3DE}">
   <ds:schemaRefs>
     <ds:schemaRef ds:uri="http://schemas.microsoft.com/office/2006/metadata/contentType"/>
@@ -28530,4 +28488,22 @@
     <ds:schemaRef ds:uri="http://schemas.microsoft.com/internal/obd"/>
   </ds:schemaRefs>
 </ds:datastoreItem>
+</file>
+
+<file path=customXml/itemProps2.xml><?xml version="1.0" encoding="utf-8"?>
+<ds:datastoreItem xmlns:ds="http://schemas.openxmlformats.org/officeDocument/2006/customXml" ds:itemID="{16DBE623-2361-4CE2-827F-91202B78E5E9}">
+  <ds:schemaRefs>
+    <ds:schemaRef ds:uri="http://schemas.openxmlformats.org/officeDocument/2006/bibliography"/>
+  </ds:schemaRefs>
+</ds:datastoreItem>
+</file>
+
+<file path=customXml/itemProps3.xml><?xml version="1.0" encoding="utf-8"?>
+<ds:datastoreItem xmlns:ds="http://schemas.openxmlformats.org/officeDocument/2006/customXml" ds:itemID="{1060A5CD-D572-4691-8023-6CB900CDB1C8}">
+  <ds:schemaRefs>
+    <ds:schemaRef ds:uri="http://schemas.microsoft.com/office/2006/metadata/properties"/>
+    <ds:schemaRef ds:uri="http://schemas.microsoft.com/office/infopath/2007/PartnerControls"/>
+    <ds:schemaRef ds:uri="71af3243-3dd4-4a8d-8c0d-dd76da1f02a5"/>
+  </ds:schemaRefs>
+</ds:datastoreItem>
 </file>
</xml_diff>